<commit_message>
Proyecto actualizado con resultados
</commit_message>
<xml_diff>
--- a/ProyectoBeduSalvadorVizcainoMartinez.docx
+++ b/ProyectoBeduSalvadorVizcainoMartinez.docx
@@ -31,6 +31,8 @@
           <w:b/>
           <w:bCs/>
           <w:color w:val="FF3700"/>
+          <w:sz w:val="20"/>
+          <w:szCs w:val="20"/>
         </w:rPr>
       </w:pPr>
       <w:r>
@@ -38,6 +40,8 @@
           <w:b/>
           <w:bCs/>
           <w:color w:val="FF3700"/>
+          <w:sz w:val="20"/>
+          <w:szCs w:val="20"/>
         </w:rPr>
         <w:t>Título de tu proyecto</w:t>
       </w:r>
@@ -46,11 +50,23 @@
       <w:pPr>
         <w:ind w:left="-567" w:right="-518"/>
         <w:jc w:val="both"/>
-      </w:pPr>
-      <w:r>
+        <w:rPr>
+          <w:sz w:val="20"/>
+          <w:szCs w:val="20"/>
+        </w:rPr>
+      </w:pPr>
+      <w:r>
+        <w:rPr>
+          <w:sz w:val="20"/>
+          <w:szCs w:val="20"/>
+        </w:rPr>
         <w:t>Producción y Demoras de Camiones Mineros</w:t>
       </w:r>
       <w:r>
+        <w:rPr>
+          <w:sz w:val="20"/>
+          <w:szCs w:val="20"/>
+        </w:rPr>
         <w:t xml:space="preserve"> (CAT 789 y CAT 793)</w:t>
       </w:r>
     </w:p>
@@ -60,6 +76,8 @@
         <w:jc w:val="both"/>
         <w:rPr>
           <w:color w:val="A6A6A6" w:themeColor="background1" w:themeShade="A6"/>
+          <w:sz w:val="20"/>
+          <w:szCs w:val="20"/>
         </w:rPr>
       </w:pPr>
       <w:r>
@@ -67,6 +85,8 @@
           <w:b/>
           <w:bCs/>
           <w:color w:val="FF3700"/>
+          <w:sz w:val="20"/>
+          <w:szCs w:val="20"/>
         </w:rPr>
         <w:t xml:space="preserve">¿Cuál es </w:t>
       </w:r>
@@ -75,6 +95,8 @@
           <w:b/>
           <w:bCs/>
           <w:color w:val="FF3700"/>
+          <w:sz w:val="20"/>
+          <w:szCs w:val="20"/>
         </w:rPr>
         <w:t>la necesidad o problema por resolver</w:t>
       </w:r>
@@ -83,12 +105,16 @@
           <w:b/>
           <w:bCs/>
           <w:color w:val="FF3700"/>
+          <w:sz w:val="20"/>
+          <w:szCs w:val="20"/>
         </w:rPr>
         <w:t>?</w:t>
       </w:r>
       <w:r>
         <w:rPr>
           <w:color w:val="A6A6A6" w:themeColor="background1" w:themeShade="A6"/>
+          <w:sz w:val="20"/>
+          <w:szCs w:val="20"/>
         </w:rPr>
         <w:t xml:space="preserve"> </w:t>
       </w:r>
@@ -96,6 +122,8 @@
         <w:rPr>
           <w:rFonts w:ascii="Segoe UI Emoji" w:hAnsi="Segoe UI Emoji" w:cs="Segoe UI Emoji"/>
           <w:color w:val="A6A6A6" w:themeColor="background1" w:themeShade="A6"/>
+          <w:sz w:val="20"/>
+          <w:szCs w:val="20"/>
         </w:rPr>
         <w:t>🚀</w:t>
       </w:r>
@@ -104,11 +132,23 @@
       <w:pPr>
         <w:ind w:left="-567" w:right="-518"/>
         <w:jc w:val="both"/>
-      </w:pPr>
-      <w:r>
+        <w:rPr>
+          <w:sz w:val="20"/>
+          <w:szCs w:val="20"/>
+        </w:rPr>
+      </w:pPr>
+      <w:r>
+        <w:rPr>
+          <w:sz w:val="20"/>
+          <w:szCs w:val="20"/>
+        </w:rPr>
         <w:t xml:space="preserve">Analizar las demoras que generan los camiones fuera de carretera en una operación minera a cielo abierto en la cual se extrae el mineral de Fierro Magnético, así como la producción en toneladas que extrae cada equipo </w:t>
       </w:r>
       <w:r>
+        <w:rPr>
+          <w:sz w:val="20"/>
+          <w:szCs w:val="20"/>
+        </w:rPr>
         <w:t>a detalle (por día, turno, equipo, operador, etc).</w:t>
       </w:r>
     </w:p>
@@ -118,6 +158,8 @@
         <w:jc w:val="both"/>
         <w:rPr>
           <w:color w:val="A6A6A6" w:themeColor="background1" w:themeShade="A6"/>
+          <w:sz w:val="20"/>
+          <w:szCs w:val="20"/>
         </w:rPr>
       </w:pPr>
       <w:r>
@@ -125,12 +167,16 @@
           <w:b/>
           <w:bCs/>
           <w:color w:val="FF3700"/>
+          <w:sz w:val="20"/>
+          <w:szCs w:val="20"/>
         </w:rPr>
         <w:t>¿Cuál es la propuesta para resolver esa necesidad o problema?</w:t>
       </w:r>
       <w:r>
         <w:rPr>
           <w:color w:val="A6A6A6" w:themeColor="background1" w:themeShade="A6"/>
+          <w:sz w:val="20"/>
+          <w:szCs w:val="20"/>
         </w:rPr>
         <w:t xml:space="preserve"> </w:t>
       </w:r>
@@ -138,6 +184,8 @@
         <w:rPr>
           <w:rFonts w:ascii="Segoe UI Emoji" w:hAnsi="Segoe UI Emoji" w:cs="Segoe UI Emoji"/>
           <w:color w:val="A6A6A6" w:themeColor="background1" w:themeShade="A6"/>
+          <w:sz w:val="20"/>
+          <w:szCs w:val="20"/>
         </w:rPr>
         <w:t>💡</w:t>
       </w:r>
@@ -146,11 +194,23 @@
       <w:pPr>
         <w:ind w:left="-567" w:right="-518"/>
         <w:jc w:val="both"/>
-      </w:pPr>
-      <w:r>
+        <w:rPr>
+          <w:sz w:val="20"/>
+          <w:szCs w:val="20"/>
+        </w:rPr>
+      </w:pPr>
+      <w:r>
+        <w:rPr>
+          <w:sz w:val="20"/>
+          <w:szCs w:val="20"/>
+        </w:rPr>
         <w:t>Consultando una base de datos del Sistema de Gestión de Flota utilizado en la operación minera la cual genera información en tiempo real de los camiones mediante el uso de GPS. Para</w:t>
       </w:r>
       <w:r>
+        <w:rPr>
+          <w:sz w:val="20"/>
+          <w:szCs w:val="20"/>
+        </w:rPr>
         <w:t xml:space="preserve"> ello pretendo usar MySQL WorkBench ya que todas las tablas tienen relación entre sí.</w:t>
       </w:r>
     </w:p>
@@ -163,6 +223,8 @@
           <w:b/>
           <w:bCs/>
           <w:color w:val="A6A6A6" w:themeColor="background1" w:themeShade="A6"/>
+          <w:sz w:val="20"/>
+          <w:szCs w:val="20"/>
         </w:rPr>
       </w:pPr>
       <w:r>
@@ -170,6 +232,8 @@
           <w:b/>
           <w:bCs/>
           <w:color w:val="FF3700"/>
+          <w:sz w:val="20"/>
+          <w:szCs w:val="20"/>
         </w:rPr>
         <w:t>¿Cómo lo vas a hacer?</w:t>
       </w:r>
@@ -178,6 +242,8 @@
           <w:b/>
           <w:bCs/>
           <w:color w:val="FF3700"/>
+          <w:sz w:val="20"/>
+          <w:szCs w:val="20"/>
         </w:rPr>
         <w:t xml:space="preserve"> </w:t>
       </w:r>
@@ -187,6 +253,8 @@
           <w:b/>
           <w:bCs/>
           <w:color w:val="A6A6A6" w:themeColor="background1" w:themeShade="A6"/>
+          <w:sz w:val="20"/>
+          <w:szCs w:val="20"/>
         </w:rPr>
         <w:t>📋</w:t>
       </w:r>
@@ -195,17 +263,37 @@
       <w:pPr>
         <w:ind w:left="-567" w:right="-518"/>
         <w:jc w:val="both"/>
-      </w:pPr>
-      <w:r>
+        <w:rPr>
+          <w:sz w:val="20"/>
+          <w:szCs w:val="20"/>
+        </w:rPr>
+      </w:pPr>
+      <w:r>
+        <w:rPr>
+          <w:sz w:val="20"/>
+          <w:szCs w:val="20"/>
+        </w:rPr>
         <w:t xml:space="preserve">Se realizaron 15 preguntas la cual se resuelven mediante </w:t>
       </w:r>
       <w:r>
+        <w:rPr>
+          <w:sz w:val="20"/>
+          <w:szCs w:val="20"/>
+        </w:rPr>
         <w:t>consultas</w:t>
       </w:r>
       <w:r>
+        <w:rPr>
+          <w:sz w:val="20"/>
+          <w:szCs w:val="20"/>
+        </w:rPr>
         <w:t xml:space="preserve"> tanto en MySQL</w:t>
       </w:r>
       <w:r>
+        <w:rPr>
+          <w:sz w:val="20"/>
+          <w:szCs w:val="20"/>
+        </w:rPr>
         <w:t xml:space="preserve"> WorkBench como en MongoDB, la cuales se enlistan a continuación:</w:t>
       </w:r>
     </w:p>
@@ -218,8 +306,16 @@
         </w:numPr>
         <w:ind w:left="-284" w:right="-518"/>
         <w:jc w:val="both"/>
-      </w:pPr>
-      <w:r>
+        <w:rPr>
+          <w:sz w:val="20"/>
+          <w:szCs w:val="20"/>
+        </w:rPr>
+      </w:pPr>
+      <w:r>
+        <w:rPr>
+          <w:sz w:val="20"/>
+          <w:szCs w:val="20"/>
+        </w:rPr>
         <w:t xml:space="preserve">Dentro de la tabla Operadores, obtén el nombre y apellido de todos los Operadores. </w:t>
       </w:r>
     </w:p>
@@ -232,9 +328,31 @@
         </w:numPr>
         <w:ind w:left="-284" w:right="-518"/>
         <w:jc w:val="both"/>
-      </w:pPr>
-      <w:r>
-        <w:t xml:space="preserve">Dentro de la tabla Equipos, obtén los camiones modelo CAT 793F </w:t>
+        <w:rPr>
+          <w:sz w:val="20"/>
+          <w:szCs w:val="20"/>
+        </w:rPr>
+      </w:pPr>
+      <w:r>
+        <w:rPr>
+          <w:sz w:val="20"/>
+          <w:szCs w:val="20"/>
+        </w:rPr>
+        <w:t xml:space="preserve">Dentro de la tabla Equipos, </w:t>
+      </w:r>
+      <w:r>
+        <w:rPr>
+          <w:sz w:val="20"/>
+          <w:szCs w:val="20"/>
+        </w:rPr>
+        <w:t>obtén</w:t>
+      </w:r>
+      <w:r>
+        <w:rPr>
+          <w:sz w:val="20"/>
+          <w:szCs w:val="20"/>
+        </w:rPr>
+        <w:t xml:space="preserve"> los equipos de acarreo.</w:t>
       </w:r>
     </w:p>
     <w:p>
@@ -246,9 +364,17 @@
         </w:numPr>
         <w:ind w:left="-284" w:right="-518"/>
         <w:jc w:val="both"/>
-      </w:pPr>
-      <w:r>
-        <w:t>¿Cuál es el nombre del estado el cual tiene símbolo “Down”?</w:t>
+        <w:rPr>
+          <w:sz w:val="20"/>
+          <w:szCs w:val="20"/>
+        </w:rPr>
+      </w:pPr>
+      <w:r>
+        <w:rPr>
+          <w:sz w:val="20"/>
+          <w:szCs w:val="20"/>
+        </w:rPr>
+        <w:t xml:space="preserve">Dentro de la tabla Equipos, obtén los camiones modelo CAT 793F </w:t>
       </w:r>
     </w:p>
     <w:p>
@@ -260,9 +386,17 @@
         </w:numPr>
         <w:ind w:left="-284" w:right="-518"/>
         <w:jc w:val="both"/>
-      </w:pPr>
-      <w:r>
-        <w:t xml:space="preserve">Dentro de la tabla Producción, obtener los viajes de mineral que fueron a la trituradora. </w:t>
+        <w:rPr>
+          <w:sz w:val="20"/>
+          <w:szCs w:val="20"/>
+        </w:rPr>
+      </w:pPr>
+      <w:r>
+        <w:rPr>
+          <w:sz w:val="20"/>
+          <w:szCs w:val="20"/>
+        </w:rPr>
+        <w:t>¿Cuál es el nombre del estado el cual tiene símbolo “Down”?</w:t>
       </w:r>
     </w:p>
     <w:p>
@@ -274,9 +408,17 @@
         </w:numPr>
         <w:ind w:left="-284" w:right="-518"/>
         <w:jc w:val="both"/>
-      </w:pPr>
-      <w:r>
-        <w:t xml:space="preserve">Dentro de la tabla Operadores, obtener los operadores con apellido Silva. </w:t>
+        <w:rPr>
+          <w:sz w:val="20"/>
+          <w:szCs w:val="20"/>
+        </w:rPr>
+      </w:pPr>
+      <w:r>
+        <w:rPr>
+          <w:sz w:val="20"/>
+          <w:szCs w:val="20"/>
+        </w:rPr>
+        <w:t xml:space="preserve">Dentro de la tabla Producción, obtener los viajes de mineral que fueron a la trituradora. </w:t>
       </w:r>
     </w:p>
     <w:p>
@@ -288,9 +430,17 @@
         </w:numPr>
         <w:ind w:left="-284" w:right="-518"/>
         <w:jc w:val="both"/>
-      </w:pPr>
-      <w:r>
-        <w:t xml:space="preserve">Dentro de la tabla Operadores, obtener los operadores que su nombre termina con "el”. </w:t>
+        <w:rPr>
+          <w:sz w:val="20"/>
+          <w:szCs w:val="20"/>
+        </w:rPr>
+      </w:pPr>
+      <w:r>
+        <w:rPr>
+          <w:sz w:val="20"/>
+          <w:szCs w:val="20"/>
+        </w:rPr>
+        <w:t xml:space="preserve">Dentro de la tabla Operadores, obtener los operadores con apellido Silva. </w:t>
       </w:r>
     </w:p>
     <w:p>
@@ -302,9 +452,17 @@
         </w:numPr>
         <w:ind w:left="-284" w:right="-518"/>
         <w:jc w:val="both"/>
-      </w:pPr>
-      <w:r>
-        <w:t xml:space="preserve">Dentro de la tabla demoras, obtener el top 5 de demoras en total </w:t>
+        <w:rPr>
+          <w:sz w:val="20"/>
+          <w:szCs w:val="20"/>
+        </w:rPr>
+      </w:pPr>
+      <w:r>
+        <w:rPr>
+          <w:sz w:val="20"/>
+          <w:szCs w:val="20"/>
+        </w:rPr>
+        <w:t xml:space="preserve">Dentro de la tabla Operadores, obtener los operadores que su nombre termina con "el”. </w:t>
       </w:r>
     </w:p>
     <w:p>
@@ -316,9 +474,59 @@
         </w:numPr>
         <w:ind w:left="-284" w:right="-518"/>
         <w:jc w:val="both"/>
-      </w:pPr>
-      <w:r>
-        <w:t xml:space="preserve">Obtén el máximo, mínimo y promedio de las horas de demora de "Transito" </w:t>
+        <w:rPr>
+          <w:sz w:val="20"/>
+          <w:szCs w:val="20"/>
+        </w:rPr>
+      </w:pPr>
+      <w:r>
+        <w:rPr>
+          <w:sz w:val="20"/>
+          <w:szCs w:val="20"/>
+        </w:rPr>
+        <w:t xml:space="preserve">Dentro de la tabla demoras, </w:t>
+      </w:r>
+      <w:r>
+        <w:rPr>
+          <w:sz w:val="20"/>
+          <w:szCs w:val="20"/>
+        </w:rPr>
+        <w:t>obtén</w:t>
+      </w:r>
+      <w:r>
+        <w:rPr>
+          <w:sz w:val="20"/>
+          <w:szCs w:val="20"/>
+        </w:rPr>
+        <w:t xml:space="preserve"> las horas de demora con </w:t>
+      </w:r>
+      <w:r>
+        <w:rPr>
+          <w:sz w:val="20"/>
+          <w:szCs w:val="20"/>
+        </w:rPr>
+        <w:t>código</w:t>
+      </w:r>
+      <w:r>
+        <w:rPr>
+          <w:sz w:val="20"/>
+          <w:szCs w:val="20"/>
+        </w:rPr>
+        <w:t xml:space="preserve"> 939 por </w:t>
+      </w:r>
+      <w:r>
+        <w:rPr>
+          <w:sz w:val="20"/>
+          <w:szCs w:val="20"/>
+        </w:rPr>
+        <w:t>camión</w:t>
+      </w:r>
+      <w:r>
+        <w:rPr>
+          <w:sz w:val="20"/>
+          <w:szCs w:val="20"/>
+        </w:rPr>
+        <w:t>.</w:t>
       </w:r>
     </w:p>
     <w:p>
@@ -330,9 +538,17 @@
         </w:numPr>
         <w:ind w:left="-284" w:right="-518"/>
         <w:jc w:val="both"/>
-      </w:pPr>
-      <w:r>
-        <w:t>Muestra la información del camión desde la tabla demoras</w:t>
+        <w:rPr>
+          <w:sz w:val="20"/>
+          <w:szCs w:val="20"/>
+        </w:rPr>
+      </w:pPr>
+      <w:r>
+        <w:rPr>
+          <w:sz w:val="20"/>
+          <w:szCs w:val="20"/>
+        </w:rPr>
+        <w:t xml:space="preserve">Dentro de la tabla demoras, obtener el top 5 de demoras en total </w:t>
       </w:r>
     </w:p>
     <w:p>
@@ -344,9 +560,17 @@
         </w:numPr>
         <w:ind w:left="-284" w:right="-518"/>
         <w:jc w:val="both"/>
-      </w:pPr>
-      <w:r>
-        <w:t>Muestra la información de categoría de tiempo desde la tabla demoras</w:t>
+        <w:rPr>
+          <w:sz w:val="20"/>
+          <w:szCs w:val="20"/>
+        </w:rPr>
+      </w:pPr>
+      <w:r>
+        <w:rPr>
+          <w:sz w:val="20"/>
+          <w:szCs w:val="20"/>
+        </w:rPr>
+        <w:t xml:space="preserve">Obtén el máximo, mínimo y promedio de las horas de demora de "Transito" </w:t>
       </w:r>
     </w:p>
     <w:p>
@@ -358,9 +582,17 @@
         </w:numPr>
         <w:ind w:left="-284" w:right="-518"/>
         <w:jc w:val="both"/>
-      </w:pPr>
-      <w:r>
-        <w:t xml:space="preserve">Obtén el nombre del equipo, familia del equipo, nombre de demoras y horas de demora </w:t>
+        <w:rPr>
+          <w:sz w:val="20"/>
+          <w:szCs w:val="20"/>
+        </w:rPr>
+      </w:pPr>
+      <w:r>
+        <w:rPr>
+          <w:sz w:val="20"/>
+          <w:szCs w:val="20"/>
+        </w:rPr>
+        <w:t>Muestra la información del camión desde la tabla demoras</w:t>
       </w:r>
     </w:p>
     <w:p>
@@ -372,9 +604,17 @@
         </w:numPr>
         <w:ind w:left="-284" w:right="-518"/>
         <w:jc w:val="both"/>
-      </w:pPr>
-      <w:r>
-        <w:t>Obtén una vista con el total de horas de alimentos por camión ordenando por el mayor.</w:t>
+        <w:rPr>
+          <w:sz w:val="20"/>
+          <w:szCs w:val="20"/>
+        </w:rPr>
+      </w:pPr>
+      <w:r>
+        <w:rPr>
+          <w:sz w:val="20"/>
+          <w:szCs w:val="20"/>
+        </w:rPr>
+        <w:t>Muestra la información de categoría de tiempo desde la tabla demoras</w:t>
       </w:r>
     </w:p>
     <w:p>
@@ -386,8 +626,60 @@
         </w:numPr>
         <w:ind w:left="-284" w:right="-518"/>
         <w:jc w:val="both"/>
-      </w:pPr>
-      <w:r>
+        <w:rPr>
+          <w:sz w:val="20"/>
+          <w:szCs w:val="20"/>
+        </w:rPr>
+      </w:pPr>
+      <w:r>
+        <w:rPr>
+          <w:sz w:val="20"/>
+          <w:szCs w:val="20"/>
+        </w:rPr>
+        <w:t xml:space="preserve">Obtén el nombre del equipo, familia del equipo, nombre de demoras y horas de demora </w:t>
+      </w:r>
+    </w:p>
+    <w:p>
+      <w:pPr>
+        <w:pStyle w:val="Prrafodelista"/>
+        <w:numPr>
+          <w:ilvl w:val="0"/>
+          <w:numId w:val="3"/>
+        </w:numPr>
+        <w:ind w:left="-284" w:right="-518"/>
+        <w:jc w:val="both"/>
+        <w:rPr>
+          <w:sz w:val="20"/>
+          <w:szCs w:val="20"/>
+        </w:rPr>
+      </w:pPr>
+      <w:r>
+        <w:rPr>
+          <w:sz w:val="20"/>
+          <w:szCs w:val="20"/>
+        </w:rPr>
+        <w:t>Obtén una vista con el total de horas de alimentos por camión ordenando por el mayor.</w:t>
+      </w:r>
+    </w:p>
+    <w:p>
+      <w:pPr>
+        <w:pStyle w:val="Prrafodelista"/>
+        <w:numPr>
+          <w:ilvl w:val="0"/>
+          <w:numId w:val="3"/>
+        </w:numPr>
+        <w:ind w:left="-284" w:right="-518"/>
+        <w:jc w:val="both"/>
+        <w:rPr>
+          <w:sz w:val="20"/>
+          <w:szCs w:val="20"/>
+        </w:rPr>
+      </w:pPr>
+      <w:r>
+        <w:rPr>
+          <w:sz w:val="20"/>
+          <w:szCs w:val="20"/>
+        </w:rPr>
         <w:t xml:space="preserve">Obtén una vista con la producción por camión CAT 793F donde incluya nombre de camión, Operador y tipo de material </w:t>
       </w:r>
     </w:p>
@@ -403,30 +695,20 @@
       </w:pPr>
       <w:r>
         <w:rPr>
-          <w:b/>
-          <w:bCs/>
-          <w:color w:val="FF3700"/>
-        </w:rPr>
-        <w:t>Diagrama Entidad-Relación</w:t>
-      </w:r>
-    </w:p>
-    <w:p>
-      <w:pPr>
-        <w:jc w:val="center"/>
-        <w:rPr>
-          <w:b/>
-          <w:bCs/>
-          <w:color w:val="FF3700"/>
-        </w:rPr>
-      </w:pPr>
-      <w:r>
-        <w:rPr>
           <w:noProof/>
         </w:rPr>
         <w:drawing>
-          <wp:inline distT="0" distB="0" distL="0" distR="0" wp14:anchorId="652896B7" wp14:editId="08F1DC8B">
-            <wp:extent cx="4436524" cy="2676068"/>
-            <wp:effectExtent l="0" t="0" r="2540" b="0"/>
+          <wp:anchor distT="0" distB="0" distL="114300" distR="114300" simplePos="0" relativeHeight="251673600" behindDoc="1" locked="0" layoutInCell="1" allowOverlap="1" wp14:anchorId="652896B7" wp14:editId="7048101D">
+            <wp:simplePos x="0" y="0"/>
+            <wp:positionH relativeFrom="margin">
+              <wp:align>center</wp:align>
+            </wp:positionH>
+            <wp:positionV relativeFrom="paragraph">
+              <wp:posOffset>182302</wp:posOffset>
+            </wp:positionV>
+            <wp:extent cx="5225870" cy="3152196"/>
+            <wp:effectExtent l="0" t="0" r="0" b="0"/>
+            <wp:wrapNone/>
             <wp:docPr id="16" name="Imagen 16"/>
             <wp:cNvGraphicFramePr>
               <a:graphicFrameLocks xmlns:a="http://schemas.openxmlformats.org/drawingml/2006/main" noChangeAspect="1"/>
@@ -439,7 +721,13 @@
                     <pic:cNvPicPr/>
                   </pic:nvPicPr>
                   <pic:blipFill>
-                    <a:blip r:embed="rId5"/>
+                    <a:blip r:embed="rId5">
+                      <a:extLst>
+                        <a:ext uri="{28A0092B-C50C-407E-A947-70E740481C1C}">
+                          <a14:useLocalDpi xmlns:a14="http://schemas.microsoft.com/office/drawing/2010/main" val="0"/>
+                        </a:ext>
+                      </a:extLst>
+                    </a:blip>
                     <a:stretch>
                       <a:fillRect/>
                     </a:stretch>
@@ -447,7 +735,7 @@
                   <pic:spPr>
                     <a:xfrm>
                       <a:off x="0" y="0"/>
-                      <a:ext cx="4488784" cy="2707591"/>
+                      <a:ext cx="5225870" cy="3152196"/>
                     </a:xfrm>
                     <a:prstGeom prst="rect">
                       <a:avLst/>
@@ -456,9 +744,34 @@
                 </pic:pic>
               </a:graphicData>
             </a:graphic>
-          </wp:inline>
+            <wp14:sizeRelH relativeFrom="margin">
+              <wp14:pctWidth>0</wp14:pctWidth>
+            </wp14:sizeRelH>
+            <wp14:sizeRelV relativeFrom="margin">
+              <wp14:pctHeight>0</wp14:pctHeight>
+            </wp14:sizeRelV>
+          </wp:anchor>
         </w:drawing>
       </w:r>
+      <w:r>
+        <w:rPr>
+          <w:b/>
+          <w:bCs/>
+          <w:color w:val="FF3700"/>
+        </w:rPr>
+        <w:t>Diagrama Entidad-Relación</w:t>
+      </w:r>
+    </w:p>
+    <w:p>
+      <w:pPr>
+        <w:ind w:left="-851"/>
+        <w:jc w:val="center"/>
+        <w:rPr>
+          <w:b/>
+          <w:bCs/>
+          <w:color w:val="FF3700"/>
+        </w:rPr>
+      </w:pPr>
       <w:r>
         <w:rPr>
           <w:b/>
@@ -1014,21 +1327,7 @@
           <w:b/>
           <w:bCs/>
         </w:rPr>
-        <w:t xml:space="preserve"> Cual es el nombre del estado el cual tiene </w:t>
-      </w:r>
-      <w:r>
-        <w:rPr>
-          <w:b/>
-          <w:bCs/>
-        </w:rPr>
-        <w:t>símbolo</w:t>
-      </w:r>
-      <w:r>
-        <w:rPr>
-          <w:b/>
-          <w:bCs/>
-        </w:rPr>
-        <w:t xml:space="preserve"> "Down"?</w:t>
+        <w:t xml:space="preserve"> Cual es el nombre del estado el cual tiene símbolo "Down"?</w:t>
       </w:r>
     </w:p>
     <w:p>
@@ -3846,13 +4145,18 @@
       <w:r>
         <w:t xml:space="preserve"> ON </w:t>
       </w:r>
+      <w:proofErr w:type="spellStart"/>
       <w:proofErr w:type="gramStart"/>
       <w:r>
         <w:t>o.operadores</w:t>
       </w:r>
       <w:proofErr w:type="gramEnd"/>
       <w:r>
-        <w:t>_id = p.truck_operator_id</w:t>
+        <w:t>_id</w:t>
+      </w:r>
+      <w:proofErr w:type="spellEnd"/>
+      <w:r>
+        <w:t xml:space="preserve"> = p.truck_operator_id</w:t>
       </w:r>
     </w:p>
     <w:p>

</xml_diff>